<commit_message>
adding new CRC doc
</commit_message>
<xml_diff>
--- a/documents/11BinaryBeastsCRC.docx
+++ b/documents/11BinaryBeastsCRC.docx
@@ -4,24 +4,20 @@
   <w:body>
     <w:p>
       <w:pPr>
+        <w:jc w:val="center"/>
+      </w:pPr>
+      <w:r>
+        <w:t>CRC Assignment</w:t>
+      </w:r>
+      <w:bookmarkStart w:id="0" w:name="_GoBack"/>
+      <w:bookmarkEnd w:id="0"/>
+    </w:p>
+    <w:p>
+      <w:pPr>
         <w:rPr>
           <w:b/>
         </w:rPr>
       </w:pPr>
-    </w:p>
-    <w:p>
-      <w:pPr>
-        <w:jc w:val="center"/>
-        <w:rPr>
-          <w:b/>
-        </w:rPr>
-      </w:pPr>
-      <w:r>
-        <w:rPr>
-          <w:b/>
-        </w:rPr>
-        <w:t>CRC Assignment</w:t>
-      </w:r>
     </w:p>
     <w:p>
       <w:r>
@@ -239,7 +235,7 @@
               <w:widowControl w:val="0"/>
               <w:numPr>
                 <w:ilvl w:val="0"/>
-                <w:numId w:val="20"/>
+                <w:numId w:val="19"/>
               </w:numPr>
               <w:pBdr>
                 <w:top w:val="nil"/>
@@ -250,43 +246,9 @@
               </w:pBdr>
               <w:spacing w:line="240" w:lineRule="auto"/>
               <w:rPr>
-                <w:bCs/>
-              </w:rPr>
-            </w:pPr>
-            <w:r>
-              <w:rPr>
-                <w:bCs/>
-              </w:rPr>
-              <w:t>Directory: 7</w:t>
-            </w:r>
-            <w:bookmarkStart w:id="0" w:name="_GoBack"/>
-            <w:bookmarkEnd w:id="0"/>
-          </w:p>
-          <w:p>
-            <w:pPr>
-              <w:widowControl w:val="0"/>
-              <w:numPr>
-                <w:ilvl w:val="0"/>
-                <w:numId w:val="20"/>
-              </w:numPr>
-              <w:pBdr>
-                <w:top w:val="nil"/>
-                <w:left w:val="nil"/>
-                <w:bottom w:val="nil"/>
-                <w:right w:val="nil"/>
-                <w:between w:val="nil"/>
-              </w:pBdr>
-              <w:spacing w:line="240" w:lineRule="auto"/>
-              <w:rPr>
-                <w:b/>
-              </w:rPr>
-            </w:pPr>
-            <w:r>
-              <w:rPr>
-                <w:bCs/>
-              </w:rPr>
-              <w:t>Directory: 8</w:t>
-            </w:r>
+                <w:b/>
+              </w:rPr>
+            </w:pPr>
           </w:p>
         </w:tc>
       </w:tr>
@@ -839,7 +801,7 @@
               <w:spacing w:line="240" w:lineRule="auto"/>
             </w:pPr>
             <w:r>
-              <w:t>Read log file data</w:t>
+              <w:t>Start data ingestion</w:t>
             </w:r>
           </w:p>
         </w:tc>
@@ -879,15 +841,25 @@
               </w:numPr>
               <w:spacing w:line="240" w:lineRule="auto"/>
               <w:rPr>
-                <w:bCs/>
-              </w:rPr>
-            </w:pPr>
-            <w:r>
-              <w:rPr>
-                <w:bCs/>
-              </w:rPr>
-              <w:t>Event: 1</w:t>
-            </w:r>
+                <w:b/>
+              </w:rPr>
+            </w:pPr>
+            <w:r>
+              <w:rPr>
+                <w:b/>
+              </w:rPr>
+              <w:t>8 -&gt; Event: 1</w:t>
+            </w:r>
+          </w:p>
+          <w:p>
+            <w:pPr>
+              <w:widowControl w:val="0"/>
+              <w:spacing w:line="240" w:lineRule="auto"/>
+              <w:ind w:left="720"/>
+              <w:rPr>
+                <w:b/>
+              </w:rPr>
+            </w:pPr>
           </w:p>
         </w:tc>
       </w:tr>
@@ -1076,14 +1048,14 @@
               </w:numPr>
               <w:spacing w:line="240" w:lineRule="auto"/>
               <w:rPr>
-                <w:bCs/>
-              </w:rPr>
-            </w:pPr>
-            <w:r>
-              <w:rPr>
-                <w:bCs/>
-              </w:rPr>
-              <w:t>Graph: 24</w:t>
+                <w:b/>
+              </w:rPr>
+            </w:pPr>
+            <w:r>
+              <w:rPr>
+                <w:b/>
+              </w:rPr>
+              <w:t>9-&gt; Node: 21</w:t>
             </w:r>
           </w:p>
         </w:tc>
@@ -1274,77 +1246,29 @@
           <w:p>
             <w:pPr>
               <w:widowControl w:val="0"/>
+              <w:spacing w:line="240" w:lineRule="auto"/>
+              <w:rPr>
+                <w:b/>
+              </w:rPr>
+            </w:pPr>
+          </w:p>
+          <w:p>
+            <w:pPr>
+              <w:widowControl w:val="0"/>
               <w:numPr>
                 <w:ilvl w:val="0"/>
                 <w:numId w:val="4"/>
               </w:numPr>
               <w:spacing w:line="240" w:lineRule="auto"/>
               <w:rPr>
-                <w:bCs/>
-              </w:rPr>
-            </w:pPr>
-            <w:r>
-              <w:rPr>
-                <w:bCs/>
-              </w:rPr>
-              <w:t>Team: 3</w:t>
-            </w:r>
-          </w:p>
-          <w:p>
-            <w:pPr>
-              <w:widowControl w:val="0"/>
-              <w:numPr>
-                <w:ilvl w:val="0"/>
-                <w:numId w:val="4"/>
-              </w:numPr>
-              <w:spacing w:line="240" w:lineRule="auto"/>
-              <w:rPr>
-                <w:bCs/>
-              </w:rPr>
-            </w:pPr>
-            <w:r>
-              <w:rPr>
-                <w:bCs/>
-              </w:rPr>
-              <w:t>Node: 21</w:t>
-            </w:r>
-          </w:p>
-          <w:p>
-            <w:pPr>
-              <w:widowControl w:val="0"/>
-              <w:numPr>
-                <w:ilvl w:val="0"/>
-                <w:numId w:val="4"/>
-              </w:numPr>
-              <w:spacing w:line="240" w:lineRule="auto"/>
-              <w:rPr>
-                <w:bCs/>
-              </w:rPr>
-            </w:pPr>
-            <w:r>
-              <w:rPr>
-                <w:bCs/>
-              </w:rPr>
-              <w:t>Directory: 7</w:t>
-            </w:r>
-          </w:p>
-          <w:p>
-            <w:pPr>
-              <w:widowControl w:val="0"/>
-              <w:numPr>
-                <w:ilvl w:val="0"/>
-                <w:numId w:val="4"/>
-              </w:numPr>
-              <w:spacing w:line="240" w:lineRule="auto"/>
-              <w:rPr>
-                <w:b/>
-              </w:rPr>
-            </w:pPr>
-            <w:r>
-              <w:rPr>
-                <w:bCs/>
-              </w:rPr>
-              <w:t>Directory: 8</w:t>
+                <w:b/>
+              </w:rPr>
+            </w:pPr>
+            <w:r>
+              <w:rPr>
+                <w:b/>
+              </w:rPr>
+              <w:t>11 -&gt; Directory: 7</w:t>
             </w:r>
           </w:p>
         </w:tc>
@@ -1550,14 +1474,14 @@
               </w:numPr>
               <w:spacing w:line="240" w:lineRule="auto"/>
               <w:rPr>
-                <w:bCs/>
-              </w:rPr>
-            </w:pPr>
-            <w:r>
-              <w:rPr>
-                <w:bCs/>
-              </w:rPr>
-              <w:t>Validation: 16</w:t>
+                <w:b/>
+              </w:rPr>
+            </w:pPr>
+            <w:r>
+              <w:rPr>
+                <w:b/>
+              </w:rPr>
+              <w:t>13 -&gt; Directory: 8</w:t>
             </w:r>
           </w:p>
           <w:p>
@@ -1569,14 +1493,33 @@
               </w:numPr>
               <w:spacing w:line="240" w:lineRule="auto"/>
               <w:rPr>
-                <w:bCs/>
-              </w:rPr>
-            </w:pPr>
-            <w:r>
-              <w:rPr>
-                <w:bCs/>
-              </w:rPr>
-              <w:t>Validation: 17</w:t>
+                <w:b/>
+              </w:rPr>
+            </w:pPr>
+            <w:r>
+              <w:rPr>
+                <w:b/>
+              </w:rPr>
+              <w:t>14 -&gt; Directory: 8</w:t>
+            </w:r>
+          </w:p>
+          <w:p>
+            <w:pPr>
+              <w:widowControl w:val="0"/>
+              <w:numPr>
+                <w:ilvl w:val="0"/>
+                <w:numId w:val="1"/>
+              </w:numPr>
+              <w:spacing w:line="240" w:lineRule="auto"/>
+              <w:rPr>
+                <w:b/>
+              </w:rPr>
+            </w:pPr>
+            <w:r>
+              <w:rPr>
+                <w:b/>
+              </w:rPr>
+              <w:t>15 -&gt; Directory: 8</w:t>
             </w:r>
           </w:p>
           <w:p>
@@ -1768,14 +1711,14 @@
               </w:numPr>
               <w:spacing w:line="240" w:lineRule="auto"/>
               <w:rPr>
-                <w:bCs/>
-              </w:rPr>
-            </w:pPr>
-            <w:r>
-              <w:rPr>
-                <w:bCs/>
-              </w:rPr>
-              <w:t>Cleansing: 13</w:t>
+                <w:b/>
+              </w:rPr>
+            </w:pPr>
+            <w:r>
+              <w:rPr>
+                <w:b/>
+              </w:rPr>
+              <w:t>16 -&gt; Cleansing: 13</w:t>
             </w:r>
           </w:p>
           <w:p>
@@ -1792,9 +1735,91 @@
             </w:pPr>
             <w:r>
               <w:rPr>
-                <w:bCs/>
-              </w:rPr>
-              <w:t>Cleansing: 14</w:t>
+                <w:b/>
+              </w:rPr>
+              <w:t>16 -&gt; Cleansing: 14</w:t>
+            </w:r>
+          </w:p>
+          <w:p>
+            <w:pPr>
+              <w:widowControl w:val="0"/>
+              <w:numPr>
+                <w:ilvl w:val="0"/>
+                <w:numId w:val="6"/>
+              </w:numPr>
+              <w:spacing w:line="240" w:lineRule="auto"/>
+              <w:rPr>
+                <w:b/>
+              </w:rPr>
+            </w:pPr>
+            <w:r>
+              <w:rPr>
+                <w:b/>
+              </w:rPr>
+              <w:t>16 -&gt; Cleansing: 15</w:t>
+            </w:r>
+          </w:p>
+          <w:p>
+            <w:pPr>
+              <w:widowControl w:val="0"/>
+              <w:numPr>
+                <w:ilvl w:val="0"/>
+                <w:numId w:val="6"/>
+              </w:numPr>
+              <w:spacing w:line="240" w:lineRule="auto"/>
+              <w:rPr>
+                <w:b/>
+              </w:rPr>
+            </w:pPr>
+            <w:r>
+              <w:rPr>
+                <w:b/>
+              </w:rPr>
+              <w:t>17 -&gt; Cleansing: 13</w:t>
+            </w:r>
+          </w:p>
+          <w:p>
+            <w:pPr>
+              <w:widowControl w:val="0"/>
+              <w:numPr>
+                <w:ilvl w:val="0"/>
+                <w:numId w:val="6"/>
+              </w:numPr>
+              <w:spacing w:line="240" w:lineRule="auto"/>
+              <w:rPr>
+                <w:b/>
+              </w:rPr>
+            </w:pPr>
+            <w:r>
+              <w:rPr>
+                <w:b/>
+              </w:rPr>
+              <w:t xml:space="preserve">17 -&gt; Cleansing: </w:t>
+            </w:r>
+            <w:r>
+              <w:rPr>
+                <w:b/>
+              </w:rPr>
+              <w:t>14</w:t>
+            </w:r>
+          </w:p>
+          <w:p>
+            <w:pPr>
+              <w:widowControl w:val="0"/>
+              <w:numPr>
+                <w:ilvl w:val="0"/>
+                <w:numId w:val="6"/>
+              </w:numPr>
+              <w:spacing w:line="240" w:lineRule="auto"/>
+              <w:rPr>
+                <w:b/>
+              </w:rPr>
+            </w:pPr>
+            <w:r>
+              <w:rPr>
+                <w:b/>
+              </w:rPr>
+              <w:t>17 -&gt; Cleansing: 15</w:t>
             </w:r>
           </w:p>
         </w:tc>
@@ -1997,14 +2022,14 @@
               </w:numPr>
               <w:spacing w:line="240" w:lineRule="auto"/>
               <w:rPr>
-                <w:bCs/>
-              </w:rPr>
-            </w:pPr>
-            <w:r>
-              <w:rPr>
-                <w:bCs/>
-              </w:rPr>
-              <w:t>Validation: 17</w:t>
+                <w:b/>
+              </w:rPr>
+            </w:pPr>
+            <w:r>
+              <w:rPr>
+                <w:b/>
+              </w:rPr>
+              <w:t>18 -&gt; Validation: 17</w:t>
             </w:r>
           </w:p>
         </w:tc>
@@ -2210,14 +2235,52 @@
               </w:numPr>
               <w:spacing w:line="240" w:lineRule="auto"/>
               <w:rPr>
-                <w:bCs/>
-              </w:rPr>
-            </w:pPr>
-            <w:r>
-              <w:rPr>
-                <w:bCs/>
-              </w:rPr>
-              <w:t>Graph: 24</w:t>
+                <w:b/>
+              </w:rPr>
+            </w:pPr>
+            <w:r>
+              <w:rPr>
+                <w:b/>
+              </w:rPr>
+              <w:t>21 -&gt; Log Entries: 12</w:t>
+            </w:r>
+          </w:p>
+          <w:p>
+            <w:pPr>
+              <w:widowControl w:val="0"/>
+              <w:numPr>
+                <w:ilvl w:val="0"/>
+                <w:numId w:val="8"/>
+              </w:numPr>
+              <w:spacing w:line="240" w:lineRule="auto"/>
+              <w:rPr>
+                <w:b/>
+              </w:rPr>
+            </w:pPr>
+            <w:r>
+              <w:rPr>
+                <w:b/>
+              </w:rPr>
+              <w:t>22 -&gt; Icon 4</w:t>
+            </w:r>
+          </w:p>
+          <w:p>
+            <w:pPr>
+              <w:widowControl w:val="0"/>
+              <w:numPr>
+                <w:ilvl w:val="0"/>
+                <w:numId w:val="8"/>
+              </w:numPr>
+              <w:spacing w:line="240" w:lineRule="auto"/>
+              <w:rPr>
+                <w:b/>
+              </w:rPr>
+            </w:pPr>
+            <w:r>
+              <w:rPr>
+                <w:b/>
+              </w:rPr>
+              <w:t>23 -&gt; Icon 4</w:t>
             </w:r>
           </w:p>
           <w:p>
@@ -2377,7 +2440,11 @@
               <w:spacing w:line="240" w:lineRule="auto"/>
             </w:pPr>
             <w:r>
-              <w:t>Will have the ability to display the graph in vertical/horizontal position</w:t>
+              <w:t xml:space="preserve">Will have the ability to display the </w:t>
+            </w:r>
+            <w:r>
+              <w:lastRenderedPageBreak/>
+              <w:t>graph in vertical/horizontal position</w:t>
             </w:r>
           </w:p>
           <w:p>
@@ -2403,7 +2470,6 @@
               <w:spacing w:line="240" w:lineRule="auto"/>
             </w:pPr>
             <w:r>
-              <w:lastRenderedPageBreak/>
               <w:t>Will have the abi</w:t>
             </w:r>
             <w:r>
@@ -2450,6 +2516,19 @@
             </w:r>
             <w:r>
               <w:t xml:space="preserve"> the graph.</w:t>
+            </w:r>
+          </w:p>
+          <w:p>
+            <w:pPr>
+              <w:widowControl w:val="0"/>
+              <w:numPr>
+                <w:ilvl w:val="0"/>
+                <w:numId w:val="11"/>
+              </w:numPr>
+              <w:spacing w:line="240" w:lineRule="auto"/>
+            </w:pPr>
+            <w:r>
+              <w:t xml:space="preserve">Shall have the ability to be committed. </w:t>
             </w:r>
           </w:p>
           <w:p>
@@ -2496,14 +2575,14 @@
               </w:numPr>
               <w:spacing w:line="240" w:lineRule="auto"/>
               <w:rPr>
-                <w:bCs/>
-              </w:rPr>
-            </w:pPr>
-            <w:r>
-              <w:rPr>
-                <w:bCs/>
-              </w:rPr>
-              <w:t>Node: 22</w:t>
+                <w:b/>
+              </w:rPr>
+            </w:pPr>
+            <w:r>
+              <w:rPr>
+                <w:b/>
+              </w:rPr>
+              <w:t>24 -&gt; Vector 9</w:t>
             </w:r>
           </w:p>
           <w:p>
@@ -2515,14 +2594,14 @@
               </w:numPr>
               <w:spacing w:line="240" w:lineRule="auto"/>
               <w:rPr>
-                <w:bCs/>
-              </w:rPr>
-            </w:pPr>
-            <w:r>
-              <w:rPr>
-                <w:bCs/>
-              </w:rPr>
-              <w:t>Node: 23</w:t>
+                <w:b/>
+              </w:rPr>
+            </w:pPr>
+            <w:r>
+              <w:rPr>
+                <w:b/>
+              </w:rPr>
+              <w:t>24 -&gt; Vector 10</w:t>
             </w:r>
           </w:p>
           <w:p>
@@ -2534,14 +2613,14 @@
               </w:numPr>
               <w:spacing w:line="240" w:lineRule="auto"/>
               <w:rPr>
-                <w:bCs/>
-              </w:rPr>
-            </w:pPr>
-            <w:r>
-              <w:rPr>
-                <w:bCs/>
-              </w:rPr>
-              <w:t>Icon: 4</w:t>
+                <w:b/>
+              </w:rPr>
+            </w:pPr>
+            <w:r>
+              <w:rPr>
+                <w:b/>
+              </w:rPr>
+              <w:t>29 -&gt; Connector 31</w:t>
             </w:r>
           </w:p>
           <w:p>
@@ -2553,14 +2632,15 @@
               </w:numPr>
               <w:spacing w:line="240" w:lineRule="auto"/>
               <w:rPr>
-                <w:bCs/>
-              </w:rPr>
-            </w:pPr>
-            <w:r>
-              <w:rPr>
-                <w:bCs/>
-              </w:rPr>
-              <w:t>Icon: 5</w:t>
+                <w:b/>
+              </w:rPr>
+            </w:pPr>
+            <w:r>
+              <w:rPr>
+                <w:b/>
+              </w:rPr>
+              <w:lastRenderedPageBreak/>
+              <w:t>29 -&gt; Connector 32</w:t>
             </w:r>
           </w:p>
           <w:p>
@@ -2572,14 +2652,14 @@
               </w:numPr>
               <w:spacing w:line="240" w:lineRule="auto"/>
               <w:rPr>
-                <w:bCs/>
-              </w:rPr>
-            </w:pPr>
-            <w:r>
-              <w:rPr>
-                <w:bCs/>
-              </w:rPr>
-              <w:t>Icon: 6</w:t>
+                <w:b/>
+              </w:rPr>
+            </w:pPr>
+            <w:r>
+              <w:rPr>
+                <w:b/>
+              </w:rPr>
+              <w:t>29 -&gt; Connector 33</w:t>
             </w:r>
           </w:p>
           <w:p>
@@ -2591,14 +2671,14 @@
               </w:numPr>
               <w:spacing w:line="240" w:lineRule="auto"/>
               <w:rPr>
-                <w:bCs/>
-              </w:rPr>
-            </w:pPr>
-            <w:r>
-              <w:rPr>
-                <w:bCs/>
-              </w:rPr>
-              <w:t>Commit: 35</w:t>
+                <w:b/>
+              </w:rPr>
+            </w:pPr>
+            <w:r>
+              <w:rPr>
+                <w:b/>
+              </w:rPr>
+              <w:t>29 -&gt; Connector 34</w:t>
             </w:r>
           </w:p>
           <w:p>
@@ -2610,15 +2690,71 @@
               </w:numPr>
               <w:spacing w:line="240" w:lineRule="auto"/>
               <w:rPr>
-                <w:bCs/>
-              </w:rPr>
-            </w:pPr>
-            <w:r>
-              <w:rPr>
-                <w:bCs/>
-              </w:rPr>
-              <w:lastRenderedPageBreak/>
-              <w:t>Commit: 36</w:t>
+                <w:b/>
+              </w:rPr>
+            </w:pPr>
+            <w:r>
+              <w:rPr>
+                <w:b/>
+              </w:rPr>
+              <w:t>30 -&gt; Node: 22</w:t>
+            </w:r>
+          </w:p>
+          <w:p>
+            <w:pPr>
+              <w:widowControl w:val="0"/>
+              <w:numPr>
+                <w:ilvl w:val="0"/>
+                <w:numId w:val="16"/>
+              </w:numPr>
+              <w:spacing w:line="240" w:lineRule="auto"/>
+              <w:rPr>
+                <w:b/>
+              </w:rPr>
+            </w:pPr>
+            <w:r>
+              <w:rPr>
+                <w:b/>
+              </w:rPr>
+              <w:t>30 -&gt; Node: 23</w:t>
+            </w:r>
+          </w:p>
+          <w:p>
+            <w:pPr>
+              <w:widowControl w:val="0"/>
+              <w:numPr>
+                <w:ilvl w:val="0"/>
+                <w:numId w:val="16"/>
+              </w:numPr>
+              <w:spacing w:line="240" w:lineRule="auto"/>
+              <w:rPr>
+                <w:b/>
+              </w:rPr>
+            </w:pPr>
+            <w:r>
+              <w:rPr>
+                <w:b/>
+              </w:rPr>
+              <w:t>31 -&gt; Commit: 36</w:t>
+            </w:r>
+          </w:p>
+          <w:p>
+            <w:pPr>
+              <w:widowControl w:val="0"/>
+              <w:numPr>
+                <w:ilvl w:val="0"/>
+                <w:numId w:val="16"/>
+              </w:numPr>
+              <w:spacing w:line="240" w:lineRule="auto"/>
+              <w:rPr>
+                <w:b/>
+              </w:rPr>
+            </w:pPr>
+            <w:r>
+              <w:rPr>
+                <w:b/>
+              </w:rPr>
+              <w:t>31 -&gt; Commit: 37</w:t>
             </w:r>
           </w:p>
         </w:tc>
@@ -2795,10 +2931,7 @@
               <w:spacing w:line="240" w:lineRule="auto"/>
             </w:pPr>
             <w:r>
-              <w:t>A connector shall store a label for th</w:t>
-            </w:r>
-            <w:r>
-              <w:t>e relationship</w:t>
+              <w:t>A connector shall store a label for the relationship</w:t>
             </w:r>
           </w:p>
         </w:tc>
@@ -2833,19 +2966,29 @@
               <w:widowControl w:val="0"/>
               <w:numPr>
                 <w:ilvl w:val="0"/>
-                <w:numId w:val="19"/>
-              </w:numPr>
-              <w:spacing w:line="240" w:lineRule="auto"/>
-              <w:rPr>
-                <w:bCs/>
-              </w:rPr>
-            </w:pPr>
-            <w:r>
-              <w:rPr>
-                <w:bCs/>
-              </w:rPr>
-              <w:t>Graph: 29</w:t>
-            </w:r>
+                <w:numId w:val="20"/>
+              </w:numPr>
+              <w:spacing w:line="240" w:lineRule="auto"/>
+              <w:rPr>
+                <w:b/>
+              </w:rPr>
+            </w:pPr>
+            <w:r>
+              <w:rPr>
+                <w:b/>
+              </w:rPr>
+              <w:t>32 -&gt; Node: 21</w:t>
+            </w:r>
+          </w:p>
+          <w:p>
+            <w:pPr>
+              <w:widowControl w:val="0"/>
+              <w:spacing w:line="240" w:lineRule="auto"/>
+              <w:ind w:left="720"/>
+              <w:rPr>
+                <w:b/>
+              </w:rPr>
+            </w:pPr>
           </w:p>
         </w:tc>
       </w:tr>
@@ -3037,6 +3180,31 @@
                 <w:b/>
               </w:rPr>
             </w:pPr>
+            <w:r>
+              <w:rPr>
+                <w:b/>
+              </w:rPr>
+              <w:t>36 -&gt; Team: 2</w:t>
+            </w:r>
+          </w:p>
+          <w:p>
+            <w:pPr>
+              <w:widowControl w:val="0"/>
+              <w:numPr>
+                <w:ilvl w:val="0"/>
+                <w:numId w:val="5"/>
+              </w:numPr>
+              <w:spacing w:line="240" w:lineRule="auto"/>
+              <w:rPr>
+                <w:b/>
+              </w:rPr>
+            </w:pPr>
+            <w:r>
+              <w:rPr>
+                <w:b/>
+              </w:rPr>
+              <w:t>37 -&gt; Team: 2</w:t>
+            </w:r>
           </w:p>
         </w:tc>
       </w:tr>
@@ -3116,7 +3284,7 @@
       <w:pStyle w:val="Header"/>
     </w:pPr>
     <w:r>
-      <w:t>Team 11 Binary Beasts</w:t>
+      <w:t>Team 11: Binary Beasts</w:t>
     </w:r>
   </w:p>
 </w:hdr>
@@ -3125,9 +3293,9 @@
 <file path=word/numbering.xml><?xml version="1.0" encoding="utf-8"?>
 <w:numbering xmlns:wpc="http://schemas.microsoft.com/office/word/2010/wordprocessingCanvas" xmlns:cx="http://schemas.microsoft.com/office/drawing/2014/chartex" xmlns:cx1="http://schemas.microsoft.com/office/drawing/2015/9/8/chartex" xmlns:cx2="http://schemas.microsoft.com/office/drawing/2015/10/21/chartex" xmlns:cx3="http://schemas.microsoft.com/office/drawing/2016/5/9/chartex" xmlns:cx4="http://schemas.microsoft.com/office/drawing/2016/5/10/chartex" xmlns:cx5="http://schemas.microsoft.com/office/drawing/2016/5/11/chartex" xmlns:cx6="http://schemas.microsoft.com/office/drawing/2016/5/12/chartex" xmlns:cx7="http://schemas.microsoft.com/office/drawing/2016/5/13/chartex" xmlns:cx8="http://schemas.microsoft.com/office/drawing/2016/5/14/chartex" xmlns:mc="http://schemas.openxmlformats.org/markup-compatibility/2006" xmlns:aink="http://schemas.microsoft.com/office/drawing/2016/ink" xmlns:am3d="http://schemas.microsoft.com/office/drawing/2017/model3d" xmlns:o="urn:schemas-microsoft-com:office:office" xmlns:r="http://schemas.openxmlformats.org/officeDocument/2006/relationships" xmlns:m="http://schemas.openxmlformats.org/officeDocument/2006/math" xmlns:v="urn:schemas-microsoft-com:vml" xmlns:wp14="http://schemas.microsoft.com/office/word/2010/wordprocessingDrawing" xmlns:wp="http://schemas.openxmlformats.org/drawingml/2006/wordprocessingDrawing" xmlns:w10="urn:schemas-microsoft-com:office:word" xmlns:w="http://schemas.openxmlformats.org/wordprocessingml/2006/main" xmlns:w14="http://schemas.microsoft.com/office/word/2010/wordml" xmlns:w15="http://schemas.microsoft.com/office/word/2012/wordml" xmlns:w16cid="http://schemas.microsoft.com/office/word/2016/wordml/cid" xmlns:w16se="http://schemas.microsoft.com/office/word/2015/wordml/symex" xmlns:wpg="http://schemas.microsoft.com/office/word/2010/wordprocessingGroup" xmlns:wpi="http://schemas.microsoft.com/office/word/2010/wordprocessingInk" xmlns:wne="http://schemas.microsoft.com/office/word/2006/wordml" xmlns:wps="http://schemas.microsoft.com/office/word/2010/wordprocessingShape" mc:Ignorable="w14 w15 w16se w16cid wp14">
   <w:abstractNum w:abstractNumId="0" w15:restartNumberingAfterBreak="0">
-    <w:nsid w:val="00AA1C75"/>
+    <w:nsid w:val="0C8C7E16"/>
     <w:multiLevelType w:val="multilevel"/>
-    <w:tmpl w:val="FBB63D6C"/>
+    <w:tmpl w:val="D4EC0E86"/>
     <w:lvl w:ilvl="0">
       <w:start w:val="1"/>
       <w:numFmt w:val="bullet"/>
@@ -3238,9 +3406,9 @@
     </w:lvl>
   </w:abstractNum>
   <w:abstractNum w:abstractNumId="1" w15:restartNumberingAfterBreak="0">
-    <w:nsid w:val="016820B1"/>
+    <w:nsid w:val="15DB1458"/>
     <w:multiLevelType w:val="multilevel"/>
-    <w:tmpl w:val="D92291C6"/>
+    <w:tmpl w:val="56820A4E"/>
     <w:lvl w:ilvl="0">
       <w:start w:val="1"/>
       <w:numFmt w:val="bullet"/>
@@ -3351,9 +3519,9 @@
     </w:lvl>
   </w:abstractNum>
   <w:abstractNum w:abstractNumId="2" w15:restartNumberingAfterBreak="0">
-    <w:nsid w:val="0DE3020B"/>
+    <w:nsid w:val="17AC4EF2"/>
     <w:multiLevelType w:val="multilevel"/>
-    <w:tmpl w:val="FD184982"/>
+    <w:tmpl w:val="E1703CF0"/>
     <w:lvl w:ilvl="0">
       <w:start w:val="1"/>
       <w:numFmt w:val="bullet"/>
@@ -3464,9 +3632,9 @@
     </w:lvl>
   </w:abstractNum>
   <w:abstractNum w:abstractNumId="3" w15:restartNumberingAfterBreak="0">
-    <w:nsid w:val="137D590F"/>
+    <w:nsid w:val="19254879"/>
     <w:multiLevelType w:val="multilevel"/>
-    <w:tmpl w:val="C886329E"/>
+    <w:tmpl w:val="0824C4FC"/>
     <w:lvl w:ilvl="0">
       <w:start w:val="1"/>
       <w:numFmt w:val="bullet"/>
@@ -3577,9 +3745,9 @@
     </w:lvl>
   </w:abstractNum>
   <w:abstractNum w:abstractNumId="4" w15:restartNumberingAfterBreak="0">
-    <w:nsid w:val="1B3211D7"/>
+    <w:nsid w:val="1FD8549A"/>
     <w:multiLevelType w:val="multilevel"/>
-    <w:tmpl w:val="4D74D7EC"/>
+    <w:tmpl w:val="CEC26AE8"/>
     <w:lvl w:ilvl="0">
       <w:start w:val="1"/>
       <w:numFmt w:val="bullet"/>
@@ -3690,9 +3858,9 @@
     </w:lvl>
   </w:abstractNum>
   <w:abstractNum w:abstractNumId="5" w15:restartNumberingAfterBreak="0">
-    <w:nsid w:val="27C32274"/>
+    <w:nsid w:val="21032E83"/>
     <w:multiLevelType w:val="multilevel"/>
-    <w:tmpl w:val="F362A762"/>
+    <w:tmpl w:val="19B46E60"/>
     <w:lvl w:ilvl="0">
       <w:start w:val="1"/>
       <w:numFmt w:val="bullet"/>
@@ -3803,9 +3971,9 @@
     </w:lvl>
   </w:abstractNum>
   <w:abstractNum w:abstractNumId="6" w15:restartNumberingAfterBreak="0">
-    <w:nsid w:val="28866101"/>
+    <w:nsid w:val="22A54E36"/>
     <w:multiLevelType w:val="multilevel"/>
-    <w:tmpl w:val="7122B222"/>
+    <w:tmpl w:val="50D463B8"/>
     <w:lvl w:ilvl="0">
       <w:start w:val="1"/>
       <w:numFmt w:val="bullet"/>
@@ -3916,9 +4084,9 @@
     </w:lvl>
   </w:abstractNum>
   <w:abstractNum w:abstractNumId="7" w15:restartNumberingAfterBreak="0">
-    <w:nsid w:val="31C22247"/>
+    <w:nsid w:val="39384DD8"/>
     <w:multiLevelType w:val="multilevel"/>
-    <w:tmpl w:val="8AA455CE"/>
+    <w:tmpl w:val="1E6C6ED0"/>
     <w:lvl w:ilvl="0">
       <w:start w:val="1"/>
       <w:numFmt w:val="bullet"/>
@@ -4029,9 +4197,9 @@
     </w:lvl>
   </w:abstractNum>
   <w:abstractNum w:abstractNumId="8" w15:restartNumberingAfterBreak="0">
-    <w:nsid w:val="330047DE"/>
+    <w:nsid w:val="39A8265A"/>
     <w:multiLevelType w:val="multilevel"/>
-    <w:tmpl w:val="C62E8C62"/>
+    <w:tmpl w:val="1748795C"/>
     <w:lvl w:ilvl="0">
       <w:start w:val="1"/>
       <w:numFmt w:val="bullet"/>
@@ -4142,9 +4310,9 @@
     </w:lvl>
   </w:abstractNum>
   <w:abstractNum w:abstractNumId="9" w15:restartNumberingAfterBreak="0">
-    <w:nsid w:val="40140BDC"/>
+    <w:nsid w:val="47735173"/>
     <w:multiLevelType w:val="multilevel"/>
-    <w:tmpl w:val="6D5CE820"/>
+    <w:tmpl w:val="E9E472CA"/>
     <w:lvl w:ilvl="0">
       <w:start w:val="1"/>
       <w:numFmt w:val="bullet"/>
@@ -4255,9 +4423,9 @@
     </w:lvl>
   </w:abstractNum>
   <w:abstractNum w:abstractNumId="10" w15:restartNumberingAfterBreak="0">
-    <w:nsid w:val="4B180FF6"/>
+    <w:nsid w:val="4E431540"/>
     <w:multiLevelType w:val="multilevel"/>
-    <w:tmpl w:val="0634338A"/>
+    <w:tmpl w:val="C6786730"/>
     <w:lvl w:ilvl="0">
       <w:start w:val="1"/>
       <w:numFmt w:val="bullet"/>
@@ -4368,9 +4536,9 @@
     </w:lvl>
   </w:abstractNum>
   <w:abstractNum w:abstractNumId="11" w15:restartNumberingAfterBreak="0">
-    <w:nsid w:val="4B4C6B51"/>
+    <w:nsid w:val="4E544557"/>
     <w:multiLevelType w:val="multilevel"/>
-    <w:tmpl w:val="8D1CFDD0"/>
+    <w:tmpl w:val="CC28A0BE"/>
     <w:lvl w:ilvl="0">
       <w:start w:val="1"/>
       <w:numFmt w:val="bullet"/>
@@ -4481,9 +4649,9 @@
     </w:lvl>
   </w:abstractNum>
   <w:abstractNum w:abstractNumId="12" w15:restartNumberingAfterBreak="0">
-    <w:nsid w:val="4D8816AC"/>
+    <w:nsid w:val="4E706624"/>
     <w:multiLevelType w:val="multilevel"/>
-    <w:tmpl w:val="CF2EC97E"/>
+    <w:tmpl w:val="6EC4F43E"/>
     <w:lvl w:ilvl="0">
       <w:start w:val="1"/>
       <w:numFmt w:val="bullet"/>
@@ -4594,9 +4762,122 @@
     </w:lvl>
   </w:abstractNum>
   <w:abstractNum w:abstractNumId="13" w15:restartNumberingAfterBreak="0">
-    <w:nsid w:val="5456352C"/>
+    <w:nsid w:val="513E777D"/>
     <w:multiLevelType w:val="multilevel"/>
-    <w:tmpl w:val="2FE85306"/>
+    <w:tmpl w:val="99409F5A"/>
+    <w:lvl w:ilvl="0">
+      <w:start w:val="1"/>
+      <w:numFmt w:val="bullet"/>
+      <w:lvlText w:val="●"/>
+      <w:lvlJc w:val="left"/>
+      <w:pPr>
+        <w:ind w:left="720" w:hanging="360"/>
+      </w:pPr>
+      <w:rPr>
+        <w:u w:val="none"/>
+      </w:rPr>
+    </w:lvl>
+    <w:lvl w:ilvl="1">
+      <w:start w:val="1"/>
+      <w:numFmt w:val="bullet"/>
+      <w:lvlText w:val="○"/>
+      <w:lvlJc w:val="left"/>
+      <w:pPr>
+        <w:ind w:left="1440" w:hanging="360"/>
+      </w:pPr>
+      <w:rPr>
+        <w:u w:val="none"/>
+      </w:rPr>
+    </w:lvl>
+    <w:lvl w:ilvl="2">
+      <w:start w:val="1"/>
+      <w:numFmt w:val="bullet"/>
+      <w:lvlText w:val="■"/>
+      <w:lvlJc w:val="left"/>
+      <w:pPr>
+        <w:ind w:left="2160" w:hanging="360"/>
+      </w:pPr>
+      <w:rPr>
+        <w:u w:val="none"/>
+      </w:rPr>
+    </w:lvl>
+    <w:lvl w:ilvl="3">
+      <w:start w:val="1"/>
+      <w:numFmt w:val="bullet"/>
+      <w:lvlText w:val="●"/>
+      <w:lvlJc w:val="left"/>
+      <w:pPr>
+        <w:ind w:left="2880" w:hanging="360"/>
+      </w:pPr>
+      <w:rPr>
+        <w:u w:val="none"/>
+      </w:rPr>
+    </w:lvl>
+    <w:lvl w:ilvl="4">
+      <w:start w:val="1"/>
+      <w:numFmt w:val="bullet"/>
+      <w:lvlText w:val="○"/>
+      <w:lvlJc w:val="left"/>
+      <w:pPr>
+        <w:ind w:left="3600" w:hanging="360"/>
+      </w:pPr>
+      <w:rPr>
+        <w:u w:val="none"/>
+      </w:rPr>
+    </w:lvl>
+    <w:lvl w:ilvl="5">
+      <w:start w:val="1"/>
+      <w:numFmt w:val="bullet"/>
+      <w:lvlText w:val="■"/>
+      <w:lvlJc w:val="left"/>
+      <w:pPr>
+        <w:ind w:left="4320" w:hanging="360"/>
+      </w:pPr>
+      <w:rPr>
+        <w:u w:val="none"/>
+      </w:rPr>
+    </w:lvl>
+    <w:lvl w:ilvl="6">
+      <w:start w:val="1"/>
+      <w:numFmt w:val="bullet"/>
+      <w:lvlText w:val="●"/>
+      <w:lvlJc w:val="left"/>
+      <w:pPr>
+        <w:ind w:left="5040" w:hanging="360"/>
+      </w:pPr>
+      <w:rPr>
+        <w:u w:val="none"/>
+      </w:rPr>
+    </w:lvl>
+    <w:lvl w:ilvl="7">
+      <w:start w:val="1"/>
+      <w:numFmt w:val="bullet"/>
+      <w:lvlText w:val="○"/>
+      <w:lvlJc w:val="left"/>
+      <w:pPr>
+        <w:ind w:left="5760" w:hanging="360"/>
+      </w:pPr>
+      <w:rPr>
+        <w:u w:val="none"/>
+      </w:rPr>
+    </w:lvl>
+    <w:lvl w:ilvl="8">
+      <w:start w:val="1"/>
+      <w:numFmt w:val="bullet"/>
+      <w:lvlText w:val="■"/>
+      <w:lvlJc w:val="left"/>
+      <w:pPr>
+        <w:ind w:left="6480" w:hanging="360"/>
+      </w:pPr>
+      <w:rPr>
+        <w:u w:val="none"/>
+      </w:rPr>
+    </w:lvl>
+  </w:abstractNum>
+  <w:abstractNum w:abstractNumId="14" w15:restartNumberingAfterBreak="0">
+    <w:nsid w:val="51B71C86"/>
+    <w:multiLevelType w:val="multilevel"/>
+    <w:tmpl w:val="153E5C2A"/>
     <w:lvl w:ilvl="0">
       <w:start w:val="1"/>
       <w:numFmt w:val="decimal"/>
@@ -4708,123 +4989,10 @@
       </w:rPr>
     </w:lvl>
   </w:abstractNum>
-  <w:abstractNum w:abstractNumId="14" w15:restartNumberingAfterBreak="0">
-    <w:nsid w:val="5F742104"/>
+  <w:abstractNum w:abstractNumId="15" w15:restartNumberingAfterBreak="0">
+    <w:nsid w:val="52595D56"/>
     <w:multiLevelType w:val="multilevel"/>
-    <w:tmpl w:val="A0B0077C"/>
-    <w:lvl w:ilvl="0">
-      <w:start w:val="1"/>
-      <w:numFmt w:val="bullet"/>
-      <w:lvlText w:val="●"/>
-      <w:lvlJc w:val="left"/>
-      <w:pPr>
-        <w:ind w:left="720" w:hanging="360"/>
-      </w:pPr>
-      <w:rPr>
-        <w:u w:val="none"/>
-      </w:rPr>
-    </w:lvl>
-    <w:lvl w:ilvl="1">
-      <w:start w:val="1"/>
-      <w:numFmt w:val="bullet"/>
-      <w:lvlText w:val="○"/>
-      <w:lvlJc w:val="left"/>
-      <w:pPr>
-        <w:ind w:left="1440" w:hanging="360"/>
-      </w:pPr>
-      <w:rPr>
-        <w:u w:val="none"/>
-      </w:rPr>
-    </w:lvl>
-    <w:lvl w:ilvl="2">
-      <w:start w:val="1"/>
-      <w:numFmt w:val="bullet"/>
-      <w:lvlText w:val="■"/>
-      <w:lvlJc w:val="left"/>
-      <w:pPr>
-        <w:ind w:left="2160" w:hanging="360"/>
-      </w:pPr>
-      <w:rPr>
-        <w:u w:val="none"/>
-      </w:rPr>
-    </w:lvl>
-    <w:lvl w:ilvl="3">
-      <w:start w:val="1"/>
-      <w:numFmt w:val="bullet"/>
-      <w:lvlText w:val="●"/>
-      <w:lvlJc w:val="left"/>
-      <w:pPr>
-        <w:ind w:left="2880" w:hanging="360"/>
-      </w:pPr>
-      <w:rPr>
-        <w:u w:val="none"/>
-      </w:rPr>
-    </w:lvl>
-    <w:lvl w:ilvl="4">
-      <w:start w:val="1"/>
-      <w:numFmt w:val="bullet"/>
-      <w:lvlText w:val="○"/>
-      <w:lvlJc w:val="left"/>
-      <w:pPr>
-        <w:ind w:left="3600" w:hanging="360"/>
-      </w:pPr>
-      <w:rPr>
-        <w:u w:val="none"/>
-      </w:rPr>
-    </w:lvl>
-    <w:lvl w:ilvl="5">
-      <w:start w:val="1"/>
-      <w:numFmt w:val="bullet"/>
-      <w:lvlText w:val="■"/>
-      <w:lvlJc w:val="left"/>
-      <w:pPr>
-        <w:ind w:left="4320" w:hanging="360"/>
-      </w:pPr>
-      <w:rPr>
-        <w:u w:val="none"/>
-      </w:rPr>
-    </w:lvl>
-    <w:lvl w:ilvl="6">
-      <w:start w:val="1"/>
-      <w:numFmt w:val="bullet"/>
-      <w:lvlText w:val="●"/>
-      <w:lvlJc w:val="left"/>
-      <w:pPr>
-        <w:ind w:left="5040" w:hanging="360"/>
-      </w:pPr>
-      <w:rPr>
-        <w:u w:val="none"/>
-      </w:rPr>
-    </w:lvl>
-    <w:lvl w:ilvl="7">
-      <w:start w:val="1"/>
-      <w:numFmt w:val="bullet"/>
-      <w:lvlText w:val="○"/>
-      <w:lvlJc w:val="left"/>
-      <w:pPr>
-        <w:ind w:left="5760" w:hanging="360"/>
-      </w:pPr>
-      <w:rPr>
-        <w:u w:val="none"/>
-      </w:rPr>
-    </w:lvl>
-    <w:lvl w:ilvl="8">
-      <w:start w:val="1"/>
-      <w:numFmt w:val="bullet"/>
-      <w:lvlText w:val="■"/>
-      <w:lvlJc w:val="left"/>
-      <w:pPr>
-        <w:ind w:left="6480" w:hanging="360"/>
-      </w:pPr>
-      <w:rPr>
-        <w:u w:val="none"/>
-      </w:rPr>
-    </w:lvl>
-  </w:abstractNum>
-  <w:abstractNum w:abstractNumId="15" w15:restartNumberingAfterBreak="0">
-    <w:nsid w:val="63ED457E"/>
-    <w:multiLevelType w:val="multilevel"/>
-    <w:tmpl w:val="565095FA"/>
+    <w:tmpl w:val="E6866196"/>
     <w:lvl w:ilvl="0">
       <w:start w:val="1"/>
       <w:numFmt w:val="bullet"/>
@@ -4935,9 +5103,9 @@
     </w:lvl>
   </w:abstractNum>
   <w:abstractNum w:abstractNumId="16" w15:restartNumberingAfterBreak="0">
-    <w:nsid w:val="6C391C72"/>
+    <w:nsid w:val="654E33E3"/>
     <w:multiLevelType w:val="multilevel"/>
-    <w:tmpl w:val="144870B0"/>
+    <w:tmpl w:val="917E1BAA"/>
     <w:lvl w:ilvl="0">
       <w:start w:val="1"/>
       <w:numFmt w:val="bullet"/>
@@ -5048,9 +5216,9 @@
     </w:lvl>
   </w:abstractNum>
   <w:abstractNum w:abstractNumId="17" w15:restartNumberingAfterBreak="0">
-    <w:nsid w:val="70B05D28"/>
+    <w:nsid w:val="68BE2157"/>
     <w:multiLevelType w:val="multilevel"/>
-    <w:tmpl w:val="2954D074"/>
+    <w:tmpl w:val="67A0E3DE"/>
     <w:lvl w:ilvl="0">
       <w:start w:val="1"/>
       <w:numFmt w:val="bullet"/>
@@ -5161,9 +5329,9 @@
     </w:lvl>
   </w:abstractNum>
   <w:abstractNum w:abstractNumId="18" w15:restartNumberingAfterBreak="0">
-    <w:nsid w:val="73235279"/>
+    <w:nsid w:val="722C58AA"/>
     <w:multiLevelType w:val="multilevel"/>
-    <w:tmpl w:val="4D2AB5F4"/>
+    <w:tmpl w:val="50F4141A"/>
     <w:lvl w:ilvl="0">
       <w:start w:val="1"/>
       <w:numFmt w:val="bullet"/>
@@ -5274,9 +5442,9 @@
     </w:lvl>
   </w:abstractNum>
   <w:abstractNum w:abstractNumId="19" w15:restartNumberingAfterBreak="0">
-    <w:nsid w:val="7FE83B0B"/>
+    <w:nsid w:val="7B0A0D16"/>
     <w:multiLevelType w:val="multilevel"/>
-    <w:tmpl w:val="9B70897C"/>
+    <w:tmpl w:val="4C444904"/>
     <w:lvl w:ilvl="0">
       <w:start w:val="1"/>
       <w:numFmt w:val="bullet"/>
@@ -5387,64 +5555,64 @@
     </w:lvl>
   </w:abstractNum>
   <w:num w:numId="1">
-    <w:abstractNumId w:val="6"/>
+    <w:abstractNumId w:val="16"/>
   </w:num>
   <w:num w:numId="2">
-    <w:abstractNumId w:val="7"/>
+    <w:abstractNumId w:val="11"/>
   </w:num>
   <w:num w:numId="3">
     <w:abstractNumId w:val="5"/>
   </w:num>
   <w:num w:numId="4">
+    <w:abstractNumId w:val="17"/>
+  </w:num>
+  <w:num w:numId="5">
+    <w:abstractNumId w:val="7"/>
+  </w:num>
+  <w:num w:numId="6">
+    <w:abstractNumId w:val="15"/>
+  </w:num>
+  <w:num w:numId="7">
+    <w:abstractNumId w:val="2"/>
+  </w:num>
+  <w:num w:numId="8">
     <w:abstractNumId w:val="1"/>
   </w:num>
-  <w:num w:numId="5">
+  <w:num w:numId="9">
+    <w:abstractNumId w:val="10"/>
+  </w:num>
+  <w:num w:numId="10">
     <w:abstractNumId w:val="0"/>
   </w:num>
-  <w:num w:numId="6">
+  <w:num w:numId="11">
+    <w:abstractNumId w:val="14"/>
+  </w:num>
+  <w:num w:numId="12">
+    <w:abstractNumId w:val="4"/>
+  </w:num>
+  <w:num w:numId="13">
+    <w:abstractNumId w:val="12"/>
+  </w:num>
+  <w:num w:numId="14">
+    <w:abstractNumId w:val="13"/>
+  </w:num>
+  <w:num w:numId="15">
     <w:abstractNumId w:val="18"/>
   </w:num>
-  <w:num w:numId="7">
-    <w:abstractNumId w:val="16"/>
-  </w:num>
-  <w:num w:numId="8">
-    <w:abstractNumId w:val="11"/>
-  </w:num>
-  <w:num w:numId="9">
-    <w:abstractNumId w:val="17"/>
-  </w:num>
-  <w:num w:numId="10">
-    <w:abstractNumId w:val="10"/>
-  </w:num>
-  <w:num w:numId="11">
-    <w:abstractNumId w:val="13"/>
-  </w:num>
-  <w:num w:numId="12">
-    <w:abstractNumId w:val="12"/>
-  </w:num>
-  <w:num w:numId="13">
+  <w:num w:numId="16">
     <w:abstractNumId w:val="8"/>
   </w:num>
-  <w:num w:numId="14">
-    <w:abstractNumId w:val="19"/>
+  <w:num w:numId="17">
+    <w:abstractNumId w:val="3"/>
   </w:num>
-  <w:num w:numId="15">
-    <w:abstractNumId w:val="14"/>
-  </w:num>
-  <w:num w:numId="16">
+  <w:num w:numId="18">
     <w:abstractNumId w:val="9"/>
   </w:num>
-  <w:num w:numId="17">
-    <w:abstractNumId w:val="15"/>
-  </w:num>
-  <w:num w:numId="18">
-    <w:abstractNumId w:val="3"/>
-  </w:num>
   <w:num w:numId="19">
-    <w:abstractNumId w:val="4"/>
+    <w:abstractNumId w:val="6"/>
   </w:num>
   <w:num w:numId="20">
-    <w:abstractNumId w:val="2"/>
+    <w:abstractNumId w:val="19"/>
   </w:num>
 </w:numbering>
 </file>
@@ -6197,7 +6365,7 @@
     <w:link w:val="HeaderChar"/>
     <w:uiPriority w:val="99"/>
     <w:unhideWhenUsed/>
-    <w:rsid w:val="008931B3"/>
+    <w:rsid w:val="00060586"/>
     <w:pPr>
       <w:tabs>
         <w:tab w:val="center" w:pos="4680"/>
@@ -6211,7 +6379,7 @@
     <w:basedOn w:val="DefaultParagraphFont"/>
     <w:link w:val="Header"/>
     <w:uiPriority w:val="99"/>
-    <w:rsid w:val="008931B3"/>
+    <w:rsid w:val="00060586"/>
   </w:style>
   <w:style w:type="paragraph" w:styleId="Footer">
     <w:name w:val="footer"/>
@@ -6219,7 +6387,7 @@
     <w:link w:val="FooterChar"/>
     <w:uiPriority w:val="99"/>
     <w:unhideWhenUsed/>
-    <w:rsid w:val="008931B3"/>
+    <w:rsid w:val="00060586"/>
     <w:pPr>
       <w:tabs>
         <w:tab w:val="center" w:pos="4680"/>
@@ -6233,7 +6401,7 @@
     <w:basedOn w:val="DefaultParagraphFont"/>
     <w:link w:val="Footer"/>
     <w:uiPriority w:val="99"/>
-    <w:rsid w:val="008931B3"/>
+    <w:rsid w:val="00060586"/>
   </w:style>
 </w:styles>
 </file>

</xml_diff>